<commit_message>
A9 A10 Final R + G
</commit_message>
<xml_diff>
--- a/Dokumentation/A9_A10_Michael.docx
+++ b/Dokumentation/A9_A10_Michael.docx
@@ -16,31 +16,7 @@
           <w:sz w:val="28"/>
           <w:lang w:val="en-US"/>
         </w:rPr>
-        <w:t xml:space="preserve">A9 </w:t>
-      </w:r>
-      <w:r>
-        <w:rPr>
-          <w:b/>
-          <w:sz w:val="28"/>
-          <w:lang w:val="en-US"/>
-        </w:rPr>
-        <w:t>Using Components</w:t>
-      </w:r>
-      <w:r>
-        <w:rPr>
-          <w:b/>
-          <w:sz w:val="28"/>
-          <w:lang w:val="en-US"/>
-        </w:rPr>
-        <w:t xml:space="preserve"> </w:t>
-      </w:r>
-      <w:r>
-        <w:rPr>
-          <w:b/>
-          <w:sz w:val="28"/>
-          <w:lang w:val="en-US"/>
-        </w:rPr>
-        <w:t>with Known Vulnerabilities</w:t>
+        <w:t>A9 Using Components with Known Vulnerabilities</w:t>
       </w:r>
     </w:p>
     <w:p>
@@ -55,73 +31,51 @@
           <w:lang w:val="en-US"/>
         </w:rPr>
       </w:pPr>
-      <w:proofErr w:type="spellStart"/>
       <w:r>
         <w:rPr>
           <w:b/>
           <w:lang w:val="en-US"/>
         </w:rPr>
-        <w:t>Leicht</w:t>
-      </w:r>
-      <w:proofErr w:type="spellEnd"/>
-      <w:r>
-        <w:rPr>
-          <w:b/>
-          <w:lang w:val="en-US"/>
-        </w:rPr>
-        <w:t xml:space="preserve"> </w:t>
-      </w:r>
-      <w:proofErr w:type="spellStart"/>
-      <w:r>
-        <w:rPr>
-          <w:b/>
-          <w:lang w:val="en-US"/>
-        </w:rPr>
-        <w:t>Verwundbar</w:t>
-      </w:r>
-      <w:proofErr w:type="spellEnd"/>
-      <w:r>
-        <w:rPr>
-          <w:b/>
-          <w:lang w:val="en-US"/>
-        </w:rPr>
+        <w:t>Leicht Verwundbar, wenn</w:t>
+      </w:r>
+    </w:p>
+    <w:p>
+      <w:pPr>
+        <w:pStyle w:val="Listenabsatz"/>
+        <w:numPr>
+          <w:ilvl w:val="1"/>
+          <w:numId w:val="1"/>
+        </w:numPr>
+      </w:pPr>
+      <w:r>
+        <w:t>Man die Schwachstellen der genutzten Komponenten nicht kennt</w:t>
+      </w:r>
+      <w:r>
+        <w:t xml:space="preserve"> (direkten oder indirekten)</w:t>
+      </w:r>
+    </w:p>
+    <w:p>
+      <w:pPr>
+        <w:pStyle w:val="Listenabsatz"/>
+        <w:numPr>
+          <w:ilvl w:val="1"/>
+          <w:numId w:val="1"/>
+        </w:numPr>
+      </w:pPr>
+      <w:r>
+        <w:t>Die Software</w:t>
+      </w:r>
+      <w:r>
         <w:t xml:space="preserve">, </w:t>
       </w:r>
-      <w:proofErr w:type="spellStart"/>
-      <w:r>
-        <w:rPr>
-          <w:b/>
-          <w:lang w:val="en-US"/>
-        </w:rPr>
-        <w:t>wenn</w:t>
-      </w:r>
-      <w:proofErr w:type="spellEnd"/>
-    </w:p>
-    <w:p>
-      <w:pPr>
-        <w:pStyle w:val="Listenabsatz"/>
-        <w:numPr>
-          <w:ilvl w:val="1"/>
-          <w:numId w:val="1"/>
-        </w:numPr>
-      </w:pPr>
-      <w:r>
-        <w:t>Man die Schwachstellen der genutzten Komponenten nicht kennt</w:t>
-      </w:r>
-      <w:r>
-        <w:t xml:space="preserve"> (direkten oder indirekten)</w:t>
-      </w:r>
-    </w:p>
-    <w:p>
-      <w:pPr>
-        <w:pStyle w:val="Listenabsatz"/>
-        <w:numPr>
-          <w:ilvl w:val="1"/>
-          <w:numId w:val="1"/>
-        </w:numPr>
-      </w:pPr>
-      <w:r>
-        <w:t>Die Software die benutzt wird nicht auf dem aktuellen Stand ist</w:t>
+      <w:r>
+        <w:t>die benutzt wird</w:t>
+      </w:r>
+      <w:r>
+        <w:t xml:space="preserve">, </w:t>
+      </w:r>
+      <w:r>
+        <w:t>nicht auf dem aktuellen Stand ist</w:t>
       </w:r>
     </w:p>
     <w:p>
@@ -181,15 +135,7 @@
         </w:numPr>
       </w:pPr>
       <w:r>
-        <w:t xml:space="preserve">CVE-2017-5638 Sicherheitsanfälligkeit für die </w:t>
-      </w:r>
-      <w:proofErr w:type="gramStart"/>
-      <w:r>
-        <w:t>Remotecodeausführung ,</w:t>
-      </w:r>
-      <w:proofErr w:type="gramEnd"/>
-      <w:r>
-        <w:t xml:space="preserve"> die ermöglicht beliebigen Code auf dem Server auszuführen</w:t>
+        <w:t>CVE-2017-5638 Sicherheitsanfälligkeit für die Remotecodeausführung , die ermöglicht beliebigen Code auf dem Server auszuführen</w:t>
       </w:r>
     </w:p>
     <w:p>
@@ -201,23 +147,7 @@
         </w:numPr>
       </w:pPr>
       <w:r>
-        <w:t xml:space="preserve">Internet </w:t>
-      </w:r>
-      <w:proofErr w:type="spellStart"/>
-      <w:r>
-        <w:t>of</w:t>
-      </w:r>
-      <w:proofErr w:type="spellEnd"/>
-      <w:r>
-        <w:t xml:space="preserve"> Things(</w:t>
-      </w:r>
-      <w:proofErr w:type="spellStart"/>
-      <w:r>
-        <w:t>IoT</w:t>
-      </w:r>
-      <w:proofErr w:type="spellEnd"/>
-      <w:r>
-        <w:t>) unterschiedlich dazu: fast unmöglich zu patchen</w:t>
+        <w:t>Internet of Things(IoT) unterschiedlich dazu: fast unmöglich zu patchen</w:t>
       </w:r>
     </w:p>
     <w:p>
@@ -229,15 +159,7 @@
         </w:numPr>
       </w:pPr>
       <w:r>
-        <w:t xml:space="preserve">Es gibt automatisierte Tools, die Angreifern helfen </w:t>
-      </w:r>
-      <w:proofErr w:type="spellStart"/>
-      <w:r>
-        <w:t>unpatched</w:t>
-      </w:r>
-      <w:proofErr w:type="spellEnd"/>
-      <w:r>
-        <w:t xml:space="preserve"> oder falschkonfigurierte Systeme ausfindig zu machen</w:t>
+        <w:t>Es gibt automatisierte Tools, die Angreifern helfen unpatched oder falschkonfigurierte Systeme ausfindig zu machen</w:t>
       </w:r>
       <w:r>
         <w:t xml:space="preserve"> </w:t>
@@ -258,21 +180,7 @@
         <w:rPr>
           <w:b/>
         </w:rPr>
-        <w:t>Wie verhindert man Attacke auf verwundbare Stellen der/</w:t>
-      </w:r>
-      <w:proofErr w:type="gramStart"/>
-      <w:r>
-        <w:rPr>
-          <w:b/>
-        </w:rPr>
-        <w:t>des Software</w:t>
-      </w:r>
-      <w:proofErr w:type="gramEnd"/>
-      <w:r>
-        <w:rPr>
-          <w:b/>
-        </w:rPr>
-        <w:t>/Betriebssystems</w:t>
+        <w:t>Wie verhindert man Attacke auf verwundbare Stellen der/des Software/Betriebssystems</w:t>
       </w:r>
     </w:p>
     <w:p>
@@ -308,15 +216,7 @@
         </w:numPr>
       </w:pPr>
       <w:r>
-        <w:t xml:space="preserve">Benutze nur Komponenten von </w:t>
-      </w:r>
-      <w:proofErr w:type="gramStart"/>
-      <w:r>
-        <w:t>offiziellen  Quellen</w:t>
-      </w:r>
-      <w:proofErr w:type="gramEnd"/>
-      <w:r>
-        <w:t xml:space="preserve"> und wenn möglich, signierte Pakete um die Chance zu reduzieren modifizierte, böswillige Komponenten zu bekommen</w:t>
+        <w:t>Benutze nur Komponenten von offiziellen  Quellen und wenn möglich, signierte Pakete um die Chance zu reduzieren modifizierte, böswillige Komponenten zu bekommen</w:t>
       </w:r>
     </w:p>
     <w:p/>
@@ -359,23 +259,7 @@
           <w:sz w:val="28"/>
           <w:lang w:val="en-US"/>
         </w:rPr>
-        <w:t>Insufficient</w:t>
-      </w:r>
-      <w:r>
-        <w:rPr>
-          <w:b/>
-          <w:sz w:val="28"/>
-          <w:lang w:val="en-US"/>
-        </w:rPr>
-        <w:t xml:space="preserve"> </w:t>
-      </w:r>
-      <w:r>
-        <w:rPr>
-          <w:b/>
-          <w:sz w:val="28"/>
-          <w:lang w:val="en-US"/>
-        </w:rPr>
-        <w:t>Logging &amp; Monitoring</w:t>
+        <w:t>Insufficient Logging &amp; Monitoring</w:t>
       </w:r>
     </w:p>
     <w:p>
@@ -385,10 +269,7 @@
     </w:p>
     <w:p>
       <w:r>
-        <w:t>tritt jederzeit auf</w:t>
-      </w:r>
-      <w:r>
-        <w:t xml:space="preserve">: </w:t>
+        <w:t xml:space="preserve">tritt jederzeit auf: </w:t>
       </w:r>
     </w:p>
     <w:p>
@@ -403,15 +284,10 @@
         <w:t xml:space="preserve">Überprüfbare Ereignisse, wie </w:t>
       </w:r>
       <w:r>
-        <w:t xml:space="preserve">Einloggen, fehlgeschlagene </w:t>
-      </w:r>
-      <w:proofErr w:type="spellStart"/>
-      <w:r>
-        <w:t>Einlogversuche</w:t>
-      </w:r>
-      <w:proofErr w:type="spellEnd"/>
-      <w:r>
-        <w:t xml:space="preserve"> und Werte Transaktionen werden nicht gespeichert. </w:t>
+        <w:t>e</w:t>
+      </w:r>
+      <w:r>
+        <w:t xml:space="preserve">inloggen, fehlgeschlagene Einlogversuche und Werte Transaktionen werden nicht gespeichert. </w:t>
       </w:r>
     </w:p>
     <w:p>
@@ -435,15 +311,13 @@
         </w:numPr>
       </w:pPr>
       <w:r>
-        <w:t xml:space="preserve">Alarmschwellen und </w:t>
-      </w:r>
-      <w:proofErr w:type="spellStart"/>
-      <w:r>
-        <w:t>Antworteskalationen</w:t>
-      </w:r>
-      <w:proofErr w:type="spellEnd"/>
-      <w:r>
-        <w:t xml:space="preserve"> wie das Risiko die Daten bei der Anwendung zu halten ist nicht effektiv</w:t>
+        <w:t>Alarmschwellen und Antworteskalationen</w:t>
+      </w:r>
+      <w:r>
+        <w:t xml:space="preserve">, </w:t>
+      </w:r>
+      <w:r>
+        <w:t>wie das Risiko die Daten bei der Anwendung zu halten ist nicht effektiv</w:t>
       </w:r>
     </w:p>
     <w:p>
@@ -463,15 +337,7 @@
         <w:t xml:space="preserve">Eine Open-Source Projekt Forum Software, laufend bei einem kleinen Team, wird gehackt durch einen Fehler in seiner Software. </w:t>
       </w:r>
       <w:r>
-        <w:t xml:space="preserve">Die Angreifer haben es geschafft den </w:t>
-      </w:r>
-      <w:proofErr w:type="spellStart"/>
-      <w:r>
-        <w:t>Foruminhalt</w:t>
-      </w:r>
-      <w:proofErr w:type="spellEnd"/>
-      <w:r>
-        <w:t xml:space="preserve"> und das Quellcode-Repository zu löschen. Es konnte wiederhergestellt werden, aber der Mangel an Überwachung, Protokollierung oder Alarmierung führte zu einer weitaus schlimmeren Verletzung. Das Software Forum Projekt ist dadurch nicht mehr aktiv</w:t>
+        <w:t>Die Angreifer haben es geschafft den Foruminhalt und das Quellcode-Repository zu löschen. Es konnte wiederhergestellt werden, aber der Mangel an Überwachung, Protokollierung oder Alarmierung führte zu einer weitaus schlimmeren Verletzung. Das Software Forum Projekt ist dadurch nicht mehr aktiv</w:t>
       </w:r>
     </w:p>
     <w:p>
@@ -483,15 +349,7 @@
         </w:numPr>
       </w:pPr>
       <w:r>
-        <w:t xml:space="preserve">Ein Angreifer benutzt für jeden bekannten Benutzer ein übliches Passwort. Er kann damit herausfinden, welcher Benutzer dieses Passwort benutzt. Bei allen anderen bleibt nur ein falscher </w:t>
-      </w:r>
-      <w:proofErr w:type="spellStart"/>
-      <w:r>
-        <w:t>Loginversuch</w:t>
-      </w:r>
-      <w:proofErr w:type="spellEnd"/>
-      <w:r>
-        <w:t>. Nach ein paar Tagen wird es mit einem anderen Passwort wiederholt</w:t>
+        <w:t>Ein Angreifer benutzt für jeden bekannten Benutzer ein übliches Passwort. Er kann damit herausfinden, welcher Benutzer dieses Passwort benutzt. Bei allen anderen bleibt nur ein falscher Loginversuch. Nach ein paar Tagen wird es mit einem anderen Passwort wiederholt</w:t>
       </w:r>
     </w:p>
     <w:p>
@@ -547,15 +405,7 @@
         </w:numPr>
       </w:pPr>
       <w:r>
-        <w:t xml:space="preserve">Transaktionen mit hohen Wert sollten einen </w:t>
-      </w:r>
-      <w:proofErr w:type="spellStart"/>
-      <w:r>
-        <w:t>Prüfpfad</w:t>
-      </w:r>
-      <w:proofErr w:type="spellEnd"/>
-      <w:r>
-        <w:t xml:space="preserve"> mit Integritätskontrollen aufweisen, um Manipulation oder Löschvorgänge zu verhindern</w:t>
+        <w:t>Transaktionen mit hohen Wert sollten einen Prüfpfad mit Integritätskontrollen aufweisen, um Manipulation oder Löschvorgänge zu verhindern</w:t>
       </w:r>
     </w:p>
     <w:p>
@@ -567,25 +417,8 @@
         </w:numPr>
       </w:pPr>
       <w:r>
-        <w:t xml:space="preserve">Wirksame Überwachung und Alarmierung sollten eingerichtet werden, damit verdächtige Aktivitäten innerhalb </w:t>
-      </w:r>
-      <w:proofErr w:type="gramStart"/>
-      <w:r>
-        <w:t>eine Zeitraumes</w:t>
-      </w:r>
-      <w:proofErr w:type="gramEnd"/>
-      <w:r>
-        <w:t xml:space="preserve"> erkannt werden</w:t>
-      </w:r>
-    </w:p>
-    <w:p>
-      <w:pPr>
-        <w:pStyle w:val="Listenabsatz"/>
-        <w:numPr>
-          <w:ilvl w:val="1"/>
-          <w:numId w:val="1"/>
-        </w:numPr>
-      </w:pPr>
+        <w:t>Wirksame Überwachung und Alarmierung sollten eingerichtet werden, damit verdächtige Aktivitäten innerhalb eine Zeitraumes erkannt werden</w:t>
+      </w:r>
       <w:bookmarkStart w:id="0" w:name="_GoBack"/>
       <w:bookmarkEnd w:id="0"/>
     </w:p>

</xml_diff>